<commit_message>
Update doc for AWS config of process-eng-app. Committing .env.production and .env.development for process-eng-app.
</commit_message>
<xml_diff>
--- a/Documents/AWS.process-eng-app.docx
+++ b/Documents/AWS.process-eng-app.docx
@@ -22,75 +22,43 @@
         <w:rPr>
           <w:highlight w:val="yellow"/>
         </w:rPr>
-        <w:t>cd /opt/ProductionEC2/process-</w:t>
-      </w:r>
-      <w:proofErr w:type="spellStart"/>
+        <w:t>cd /opt/ProductionEC2/process-eng-app</w:t>
+      </w:r>
+    </w:p>
+    <w:p>
+      <w:r>
+        <w:t xml:space="preserve"># Install dependencies (only once or after </w:t>
+      </w:r>
+      <w:proofErr w:type="gramStart"/>
+      <w:r>
+        <w:t>package.json</w:t>
+      </w:r>
+      <w:proofErr w:type="gramEnd"/>
+      <w:r>
+        <w:t xml:space="preserve"> changes)</w:t>
+      </w:r>
+      <w:r>
+        <w:br/>
+      </w:r>
       <w:r>
         <w:rPr>
           <w:highlight w:val="yellow"/>
         </w:rPr>
-        <w:t>eng</w:t>
-      </w:r>
-      <w:proofErr w:type="spellEnd"/>
+        <w:t>npm ci</w:t>
+      </w:r>
+    </w:p>
+    <w:p>
+      <w:r>
+        <w:t># Build static files</w:t>
+      </w:r>
+      <w:r>
+        <w:br/>
+      </w:r>
       <w:r>
         <w:rPr>
           <w:highlight w:val="yellow"/>
         </w:rPr>
-        <w:t>-app</w:t>
-      </w:r>
-    </w:p>
-    <w:p>
-      <w:r>
-        <w:t xml:space="preserve"># Install dependencies (only once or after </w:t>
-      </w:r>
-      <w:proofErr w:type="spellStart"/>
-      <w:proofErr w:type="gramStart"/>
-      <w:r>
-        <w:t>package.json</w:t>
-      </w:r>
-      <w:proofErr w:type="spellEnd"/>
-      <w:proofErr w:type="gramEnd"/>
-      <w:r>
-        <w:t xml:space="preserve"> changes)</w:t>
-      </w:r>
-      <w:r>
-        <w:br/>
-      </w:r>
-      <w:proofErr w:type="spellStart"/>
-      <w:r>
-        <w:rPr>
-          <w:highlight w:val="yellow"/>
-        </w:rPr>
-        <w:t>npm</w:t>
-      </w:r>
-      <w:proofErr w:type="spellEnd"/>
-      <w:r>
-        <w:rPr>
-          <w:highlight w:val="yellow"/>
-        </w:rPr>
-        <w:t xml:space="preserve"> ci</w:t>
-      </w:r>
-    </w:p>
-    <w:p>
-      <w:r>
-        <w:t># Build static files</w:t>
-      </w:r>
-      <w:r>
-        <w:br/>
-      </w:r>
-      <w:proofErr w:type="spellStart"/>
-      <w:r>
-        <w:rPr>
-          <w:highlight w:val="yellow"/>
-        </w:rPr>
-        <w:t>npm</w:t>
-      </w:r>
-      <w:proofErr w:type="spellEnd"/>
-      <w:r>
-        <w:rPr>
-          <w:highlight w:val="yellow"/>
-        </w:rPr>
-        <w:t xml:space="preserve"> run build</w:t>
+        <w:t>npm run build</w:t>
       </w:r>
     </w:p>
     <w:p>
@@ -106,15 +74,7 @@
         <w:br/>
       </w:r>
       <w:r>
-        <w:t>/opt/ProductionEC2/process-</w:t>
-      </w:r>
-      <w:proofErr w:type="spellStart"/>
-      <w:r>
-        <w:t>eng</w:t>
-      </w:r>
-      <w:proofErr w:type="spellEnd"/>
-      <w:r>
-        <w:t>-app/build/</w:t>
+        <w:t>/opt/ProductionEC2/process-eng-app/build/</w:t>
       </w:r>
     </w:p>
     <w:p>
@@ -133,105 +93,19 @@
       </w:r>
     </w:p>
     <w:p>
-      <w:proofErr w:type="spellStart"/>
       <w:r>
         <w:rPr>
           <w:highlight w:val="yellow"/>
         </w:rPr>
-        <w:t>sudo</w:t>
-      </w:r>
-      <w:proofErr w:type="spellEnd"/>
+        <w:t>sudo mkdir -p /var/www/process-eng-app</w:t>
+      </w:r>
+    </w:p>
+    <w:p>
       <w:r>
         <w:rPr>
           <w:highlight w:val="yellow"/>
         </w:rPr>
-        <w:t xml:space="preserve"> </w:t>
-      </w:r>
-      <w:proofErr w:type="spellStart"/>
-      <w:r>
-        <w:rPr>
-          <w:highlight w:val="yellow"/>
-        </w:rPr>
-        <w:t>mkdir</w:t>
-      </w:r>
-      <w:proofErr w:type="spellEnd"/>
-      <w:r>
-        <w:rPr>
-          <w:highlight w:val="yellow"/>
-        </w:rPr>
-        <w:t xml:space="preserve"> -p /var/www/process-</w:t>
-      </w:r>
-      <w:proofErr w:type="spellStart"/>
-      <w:r>
-        <w:rPr>
-          <w:highlight w:val="yellow"/>
-        </w:rPr>
-        <w:t>eng</w:t>
-      </w:r>
-      <w:proofErr w:type="spellEnd"/>
-      <w:r>
-        <w:rPr>
-          <w:highlight w:val="yellow"/>
-        </w:rPr>
-        <w:t>-app</w:t>
-      </w:r>
-    </w:p>
-    <w:p>
-      <w:proofErr w:type="spellStart"/>
-      <w:r>
-        <w:rPr>
-          <w:highlight w:val="yellow"/>
-        </w:rPr>
-        <w:t>sudo</w:t>
-      </w:r>
-      <w:proofErr w:type="spellEnd"/>
-      <w:r>
-        <w:rPr>
-          <w:highlight w:val="yellow"/>
-        </w:rPr>
-        <w:t xml:space="preserve"> </w:t>
-      </w:r>
-      <w:proofErr w:type="spellStart"/>
-      <w:r>
-        <w:rPr>
-          <w:highlight w:val="yellow"/>
-        </w:rPr>
-        <w:t>rsync</w:t>
-      </w:r>
-      <w:proofErr w:type="spellEnd"/>
-      <w:r>
-        <w:rPr>
-          <w:highlight w:val="yellow"/>
-        </w:rPr>
-        <w:t xml:space="preserve"> -a --delete /opt/ProductionEC2/process-</w:t>
-      </w:r>
-      <w:proofErr w:type="spellStart"/>
-      <w:r>
-        <w:rPr>
-          <w:highlight w:val="yellow"/>
-        </w:rPr>
-        <w:t>eng</w:t>
-      </w:r>
-      <w:proofErr w:type="spellEnd"/>
-      <w:r>
-        <w:rPr>
-          <w:highlight w:val="yellow"/>
-        </w:rPr>
-        <w:t>-app/build/ /var/www/process-</w:t>
-      </w:r>
-      <w:proofErr w:type="spellStart"/>
-      <w:r>
-        <w:rPr>
-          <w:highlight w:val="yellow"/>
-        </w:rPr>
-        <w:t>eng</w:t>
-      </w:r>
-      <w:proofErr w:type="spellEnd"/>
-      <w:r>
-        <w:rPr>
-          <w:highlight w:val="yellow"/>
-        </w:rPr>
-        <w:t>-app/</w:t>
+        <w:t>sudo rsync -a --delete /opt/ProductionEC2/process-eng-app/build/ /var/www/process-eng-app/</w:t>
       </w:r>
     </w:p>
     <w:p>
@@ -261,17 +135,8 @@
           <w:b/>
           <w:bCs/>
         </w:rPr>
-        <w:t xml:space="preserve">1. </w:t>
-      </w:r>
-      <w:proofErr w:type="spellStart"/>
-      <w:r>
-        <w:rPr>
-          <w:b/>
-          <w:bCs/>
-        </w:rPr>
-        <w:t>rsync</w:t>
-      </w:r>
-      <w:proofErr w:type="spellEnd"/>
+        <w:t>1. rsync</w:t>
+      </w:r>
       <w:r>
         <w:rPr>
           <w:b/>
@@ -426,15 +291,7 @@
         <w:t>destination</w:t>
       </w:r>
       <w:r>
-        <w:t xml:space="preserve"> (/var/www/process-</w:t>
-      </w:r>
-      <w:proofErr w:type="spellStart"/>
-      <w:r>
-        <w:t>eng</w:t>
-      </w:r>
-      <w:proofErr w:type="spellEnd"/>
-      <w:r>
-        <w:t xml:space="preserve">-app/) that no longer exist in the </w:t>
+        <w:t xml:space="preserve"> (/var/www/process-eng-app/) that no longer exist in the </w:t>
       </w:r>
       <w:r>
         <w:rPr>
@@ -444,15 +301,7 @@
         <w:t>source</w:t>
       </w:r>
       <w:r>
-        <w:t xml:space="preserve"> (/opt/ProductionEC2/process-</w:t>
-      </w:r>
-      <w:proofErr w:type="spellStart"/>
-      <w:r>
-        <w:t>eng</w:t>
-      </w:r>
-      <w:proofErr w:type="spellEnd"/>
-      <w:r>
-        <w:t>-app/build/).</w:t>
+        <w:t xml:space="preserve"> (/opt/ProductionEC2/process-eng-app/build/).</w:t>
       </w:r>
       <w:r>
         <w:br/>
@@ -478,23 +327,7 @@
           <w:b/>
           <w:bCs/>
         </w:rPr>
-        <w:t>4. Source folder (/opt/ProductionEC2/process-</w:t>
-      </w:r>
-      <w:proofErr w:type="spellStart"/>
-      <w:r>
-        <w:rPr>
-          <w:b/>
-          <w:bCs/>
-        </w:rPr>
-        <w:t>eng</w:t>
-      </w:r>
-      <w:proofErr w:type="spellEnd"/>
-      <w:r>
-        <w:rPr>
-          <w:b/>
-          <w:bCs/>
-        </w:rPr>
-        <w:t>-app/build/)</w:t>
+        <w:t>4. Source folder (/opt/ProductionEC2/process-eng-app/build/)</w:t>
       </w:r>
       <w:r>
         <w:rPr>
@@ -516,23 +349,7 @@
           <w:b/>
           <w:bCs/>
         </w:rPr>
-        <w:t>5. Destination folder (/var/www/process-</w:t>
-      </w:r>
-      <w:proofErr w:type="spellStart"/>
-      <w:r>
-        <w:rPr>
-          <w:b/>
-          <w:bCs/>
-        </w:rPr>
-        <w:t>eng</w:t>
-      </w:r>
-      <w:proofErr w:type="spellEnd"/>
-      <w:r>
-        <w:rPr>
-          <w:b/>
-          <w:bCs/>
-        </w:rPr>
-        <w:t>-app/)</w:t>
+        <w:t>5. Destination folder (/var/www/process-eng-app/)</w:t>
       </w:r>
       <w:r>
         <w:rPr>
@@ -563,17 +380,8 @@
           <w:b/>
           <w:bCs/>
         </w:rPr>
-        <w:t xml:space="preserve">6. </w:t>
-      </w:r>
-      <w:proofErr w:type="spellStart"/>
-      <w:r>
-        <w:rPr>
-          <w:b/>
-          <w:bCs/>
-        </w:rPr>
-        <w:t>sudo</w:t>
-      </w:r>
-      <w:proofErr w:type="spellEnd"/>
+        <w:t>6. sudo</w:t>
+      </w:r>
       <w:r>
         <w:rPr>
           <w:b/>
@@ -590,15 +398,7 @@
         <w:t xml:space="preserve">- </w:t>
       </w:r>
       <w:r>
-        <w:t xml:space="preserve">Without </w:t>
-      </w:r>
-      <w:proofErr w:type="spellStart"/>
-      <w:r>
-        <w:t>sudo</w:t>
-      </w:r>
-      <w:proofErr w:type="spellEnd"/>
-      <w:r>
-        <w:t>, your normal ubuntu user can’t write there.</w:t>
+        <w:t>Without sudo, your normal ubuntu user can’t write there.</w:t>
       </w:r>
     </w:p>
     <w:p>
@@ -629,33 +429,11 @@
       <w:pPr>
         <w:ind w:left="360"/>
       </w:pPr>
-      <w:proofErr w:type="spellStart"/>
       <w:r>
         <w:rPr>
           <w:highlight w:val="yellow"/>
         </w:rPr>
-        <w:t>sudo</w:t>
-      </w:r>
-      <w:proofErr w:type="spellEnd"/>
-      <w:r>
-        <w:rPr>
-          <w:highlight w:val="yellow"/>
-        </w:rPr>
-        <w:t xml:space="preserve"> tee /etc/nginx/sites-available/process-</w:t>
-      </w:r>
-      <w:proofErr w:type="spellStart"/>
-      <w:r>
-        <w:rPr>
-          <w:highlight w:val="yellow"/>
-        </w:rPr>
-        <w:t>eng</w:t>
-      </w:r>
-      <w:proofErr w:type="spellEnd"/>
-      <w:r>
-        <w:rPr>
-          <w:highlight w:val="yellow"/>
-        </w:rPr>
-        <w:t>-app &gt;/dev/null &lt;&lt;'NGINX'</w:t>
+        <w:t>sudo tee /etc/nginx/sites-available/process-eng-app &gt;/dev/null &lt;&lt;'NGINX'</w:t>
       </w:r>
     </w:p>
     <w:p>
@@ -684,18 +462,28 @@
         <w:ind w:left="360"/>
       </w:pPr>
       <w:r>
-        <w:t xml:space="preserve">    </w:t>
-      </w:r>
-      <w:proofErr w:type="spellStart"/>
-      <w:r>
-        <w:t>server_name</w:t>
-      </w:r>
-      <w:proofErr w:type="spellEnd"/>
-      <w:r>
-        <w:t xml:space="preserve"> </w:t>
-      </w:r>
-      <w:r>
-        <w:t>3.149.53.156;</w:t>
+        <w:t xml:space="preserve">    server_name </w:t>
+      </w:r>
+      <w:r>
+        <w:t>3.14</w:t>
+      </w:r>
+      <w:r>
+        <w:t>6</w:t>
+      </w:r>
+      <w:r>
+        <w:t>.</w:t>
+      </w:r>
+      <w:r>
+        <w:t>127</w:t>
+      </w:r>
+      <w:r>
+        <w:t>.15</w:t>
+      </w:r>
+      <w:r>
+        <w:t>1</w:t>
+      </w:r>
+      <w:r>
+        <w:t>;</w:t>
       </w:r>
       <w:r>
         <w:br/>
@@ -715,15 +503,7 @@
         <w:ind w:left="360"/>
       </w:pPr>
       <w:r>
-        <w:t xml:space="preserve">    root /var/www/process-</w:t>
-      </w:r>
-      <w:proofErr w:type="spellStart"/>
-      <w:r>
-        <w:t>eng</w:t>
-      </w:r>
-      <w:proofErr w:type="spellEnd"/>
-      <w:r>
-        <w:t>-</w:t>
+        <w:t xml:space="preserve">    root /var/www/process-eng-</w:t>
       </w:r>
       <w:proofErr w:type="gramStart"/>
       <w:r>
@@ -770,23 +550,7 @@
         <w:ind w:left="360"/>
       </w:pPr>
       <w:r>
-        <w:t xml:space="preserve">        </w:t>
-      </w:r>
-      <w:proofErr w:type="spellStart"/>
-      <w:r>
-        <w:t>try_files</w:t>
-      </w:r>
-      <w:proofErr w:type="spellEnd"/>
-      <w:r>
-        <w:t xml:space="preserve"> $</w:t>
-      </w:r>
-      <w:proofErr w:type="spellStart"/>
-      <w:r>
-        <w:t>uri</w:t>
-      </w:r>
-      <w:proofErr w:type="spellEnd"/>
-      <w:r>
-        <w:t xml:space="preserve"> /</w:t>
+        <w:t xml:space="preserve">        try_files $uri /</w:t>
       </w:r>
       <w:proofErr w:type="gramStart"/>
       <w:r>
@@ -826,31 +590,15 @@
         <w:ind w:left="360"/>
       </w:pPr>
       <w:r>
-        <w:t xml:space="preserve">    location /</w:t>
-      </w:r>
-      <w:proofErr w:type="spellStart"/>
-      <w:r>
-        <w:t>api</w:t>
-      </w:r>
-      <w:proofErr w:type="spellEnd"/>
-      <w:r>
-        <w:t>/ {</w:t>
-      </w:r>
-    </w:p>
-    <w:p>
-      <w:pPr>
-        <w:ind w:left="360"/>
-      </w:pPr>
-      <w:r>
-        <w:t xml:space="preserve">        </w:t>
-      </w:r>
-      <w:proofErr w:type="spellStart"/>
-      <w:r>
-        <w:t>proxy_pass</w:t>
-      </w:r>
-      <w:proofErr w:type="spellEnd"/>
-      <w:r>
-        <w:t xml:space="preserve"> </w:t>
+        <w:t xml:space="preserve">    location /api/ {</w:t>
+      </w:r>
+    </w:p>
+    <w:p>
+      <w:pPr>
+        <w:ind w:left="360"/>
+      </w:pPr>
+      <w:r>
+        <w:t xml:space="preserve">        proxy_pass </w:t>
       </w:r>
       <w:proofErr w:type="gramStart"/>
       <w:r>
@@ -860,7 +608,7 @@
         <w:t>5</w:t>
       </w:r>
       <w:r>
-        <w:t>000/;</w:t>
+        <w:t>000;</w:t>
       </w:r>
       <w:proofErr w:type="gramEnd"/>
     </w:p>
@@ -869,15 +617,7 @@
         <w:ind w:left="360"/>
       </w:pPr>
       <w:r>
-        <w:t xml:space="preserve">        </w:t>
-      </w:r>
-      <w:proofErr w:type="spellStart"/>
-      <w:r>
-        <w:t>proxy_http_version</w:t>
-      </w:r>
-      <w:proofErr w:type="spellEnd"/>
-      <w:r>
-        <w:t xml:space="preserve"> </w:t>
+        <w:t xml:space="preserve">        proxy_http_version </w:t>
       </w:r>
       <w:proofErr w:type="gramStart"/>
       <w:r>
@@ -890,15 +630,7 @@
         <w:ind w:left="360"/>
       </w:pPr>
       <w:r>
-        <w:t xml:space="preserve">        </w:t>
-      </w:r>
-      <w:proofErr w:type="spellStart"/>
-      <w:r>
-        <w:t>proxy_set_header</w:t>
-      </w:r>
-      <w:proofErr w:type="spellEnd"/>
-      <w:r>
-        <w:t xml:space="preserve"> Connection "</w:t>
+        <w:t xml:space="preserve">        proxy_set_header Connection "</w:t>
       </w:r>
       <w:proofErr w:type="gramStart"/>
       <w:r>
@@ -911,15 +643,7 @@
         <w:ind w:left="360"/>
       </w:pPr>
       <w:r>
-        <w:t xml:space="preserve">        </w:t>
-      </w:r>
-      <w:proofErr w:type="spellStart"/>
-      <w:r>
-        <w:t>proxy_set_header</w:t>
-      </w:r>
-      <w:proofErr w:type="spellEnd"/>
-      <w:r>
-        <w:t xml:space="preserve"> Host $</w:t>
+        <w:t xml:space="preserve">        proxy_set_header Host $</w:t>
       </w:r>
       <w:proofErr w:type="gramStart"/>
       <w:r>
@@ -932,27 +656,11 @@
         <w:ind w:left="360"/>
       </w:pPr>
       <w:r>
-        <w:t xml:space="preserve">        </w:t>
-      </w:r>
-      <w:proofErr w:type="spellStart"/>
-      <w:r>
-        <w:t>proxy_set_header</w:t>
-      </w:r>
-      <w:proofErr w:type="spellEnd"/>
-      <w:r>
-        <w:t xml:space="preserve"> X-Real-IP $</w:t>
-      </w:r>
-      <w:proofErr w:type="spellStart"/>
-      <w:r>
-        <w:t>remote_</w:t>
+        <w:t xml:space="preserve">        proxy_set_header X-Real-IP $remote_</w:t>
       </w:r>
       <w:proofErr w:type="gramStart"/>
       <w:r>
-        <w:t>addr</w:t>
-      </w:r>
-      <w:proofErr w:type="spellEnd"/>
-      <w:r>
-        <w:t>;</w:t>
+        <w:t>addr;</w:t>
       </w:r>
       <w:proofErr w:type="gramEnd"/>
     </w:p>
@@ -961,27 +669,11 @@
         <w:ind w:left="360"/>
       </w:pPr>
       <w:r>
-        <w:t xml:space="preserve">        </w:t>
-      </w:r>
-      <w:proofErr w:type="spellStart"/>
-      <w:r>
-        <w:t>proxy_set_header</w:t>
-      </w:r>
-      <w:proofErr w:type="spellEnd"/>
-      <w:r>
-        <w:t xml:space="preserve"> X-Forwarded-For $</w:t>
-      </w:r>
-      <w:proofErr w:type="spellStart"/>
-      <w:r>
-        <w:t>proxy_add_x_forwarded_</w:t>
+        <w:t xml:space="preserve">        proxy_set_header X-Forwarded-For $proxy_add_x_forwarded_</w:t>
       </w:r>
       <w:proofErr w:type="gramStart"/>
       <w:r>
-        <w:t>for</w:t>
-      </w:r>
-      <w:proofErr w:type="spellEnd"/>
-      <w:r>
-        <w:t>;</w:t>
+        <w:t>for;</w:t>
       </w:r>
       <w:proofErr w:type="gramEnd"/>
     </w:p>
@@ -990,15 +682,7 @@
         <w:ind w:left="360"/>
       </w:pPr>
       <w:r>
-        <w:t xml:space="preserve">        </w:t>
-      </w:r>
-      <w:proofErr w:type="spellStart"/>
-      <w:r>
-        <w:t>proxy_set_header</w:t>
-      </w:r>
-      <w:proofErr w:type="spellEnd"/>
-      <w:r>
-        <w:t xml:space="preserve"> X-Forwarded-Proto $</w:t>
+        <w:t xml:space="preserve">        proxy_set_header X-Forwarded-Proto $</w:t>
       </w:r>
       <w:proofErr w:type="gramStart"/>
       <w:r>
@@ -1047,33 +731,26 @@
       <w:pPr>
         <w:ind w:left="360"/>
       </w:pPr>
-      <w:proofErr w:type="spellStart"/>
       <w:r>
         <w:rPr>
           <w:highlight w:val="yellow"/>
         </w:rPr>
-        <w:t>sudo</w:t>
-      </w:r>
-      <w:proofErr w:type="spellEnd"/>
+        <w:t>sudo ln -sf /etc/nginx/sites-available/process-eng-app /etc/nginx/sites-enabled/</w:t>
+      </w:r>
+    </w:p>
+    <w:p>
+      <w:pPr>
+        <w:ind w:left="360"/>
+      </w:pPr>
       <w:r>
         <w:rPr>
           <w:highlight w:val="yellow"/>
         </w:rPr>
-        <w:t xml:space="preserve"> ln -sf /etc/nginx/sites-available/process-</w:t>
-      </w:r>
-      <w:proofErr w:type="spellStart"/>
-      <w:r>
-        <w:rPr>
-          <w:highlight w:val="yellow"/>
-        </w:rPr>
-        <w:t>eng</w:t>
-      </w:r>
-      <w:proofErr w:type="spellEnd"/>
-      <w:r>
-        <w:rPr>
-          <w:highlight w:val="yellow"/>
-        </w:rPr>
-        <w:t>-app /etc/nginx/sites-enabled/</w:t>
+        <w:lastRenderedPageBreak/>
+        <w:t>sudo rm -f /etc/nginx/sites-enabled/default</w:t>
+      </w:r>
+      <w:r>
+        <w:t xml:space="preserve"> # removes the default configuration</w:t>
       </w:r>
     </w:p>
     <w:p>
@@ -1083,48 +760,11 @@
         </w:pBdr>
         <w:ind w:left="360"/>
       </w:pPr>
-      <w:proofErr w:type="spellStart"/>
       <w:r>
         <w:rPr>
           <w:highlight w:val="yellow"/>
         </w:rPr>
-        <w:lastRenderedPageBreak/>
-        <w:t>sudo</w:t>
-      </w:r>
-      <w:proofErr w:type="spellEnd"/>
-      <w:r>
-        <w:rPr>
-          <w:highlight w:val="yellow"/>
-        </w:rPr>
-        <w:t xml:space="preserve"> nginx -t &amp;&amp; </w:t>
-      </w:r>
-      <w:proofErr w:type="spellStart"/>
-      <w:r>
-        <w:rPr>
-          <w:highlight w:val="yellow"/>
-        </w:rPr>
-        <w:t>sudo</w:t>
-      </w:r>
-      <w:proofErr w:type="spellEnd"/>
-      <w:r>
-        <w:rPr>
-          <w:highlight w:val="yellow"/>
-        </w:rPr>
-        <w:t xml:space="preserve"> </w:t>
-      </w:r>
-      <w:proofErr w:type="spellStart"/>
-      <w:r>
-        <w:rPr>
-          <w:highlight w:val="yellow"/>
-        </w:rPr>
-        <w:t>systemctl</w:t>
-      </w:r>
-      <w:proofErr w:type="spellEnd"/>
-      <w:r>
-        <w:rPr>
-          <w:highlight w:val="yellow"/>
-        </w:rPr>
-        <w:t xml:space="preserve"> reload nginx</w:t>
+        <w:t>sudo nginx -t &amp;&amp; sudo systemctl reload nginx</w:t>
       </w:r>
     </w:p>
     <w:p>
@@ -1522,198 +1162,243 @@
     </w:p>
     <w:p>
       <w:pPr>
-        <w:ind w:left="360"/>
-      </w:pPr>
-    </w:p>
-    <w:p>
-      <w:pPr>
-        <w:ind w:left="360"/>
-      </w:pPr>
-      <w:r>
-        <w:t>Then browse:</w:t>
-      </w:r>
-    </w:p>
-    <w:p>
-      <w:pPr>
-        <w:ind w:left="360"/>
-      </w:pPr>
-      <w:r>
-        <w:rPr>
-          <w:highlight w:val="yellow"/>
-        </w:rPr>
-        <w:t>http://&lt;YOUR_ELASTIC_IP&gt;/</w:t>
-      </w:r>
-    </w:p>
-    <w:p>
-      <w:pPr>
-        <w:rPr>
-          <w:b/>
-          <w:bCs/>
-        </w:rPr>
-      </w:pPr>
-      <w:r>
-        <w:rPr>
-          <w:b/>
-          <w:bCs/>
-        </w:rPr>
-        <w:t>5) Deploy flow for updates</w:t>
-      </w:r>
-    </w:p>
-    <w:p>
-      <w:pPr>
-        <w:ind w:left="360"/>
-      </w:pPr>
-      <w:r>
-        <w:t>When you change React code:</w:t>
-      </w:r>
-    </w:p>
-    <w:p>
-      <w:pPr>
-        <w:ind w:left="360"/>
-      </w:pPr>
-      <w:r>
-        <w:rPr>
-          <w:highlight w:val="yellow"/>
-        </w:rPr>
-        <w:t>cd /opt/ProductionEC2/process-</w:t>
-      </w:r>
-      <w:proofErr w:type="spellStart"/>
-      <w:r>
-        <w:rPr>
-          <w:highlight w:val="yellow"/>
-        </w:rPr>
-        <w:t>eng</w:t>
-      </w:r>
-      <w:proofErr w:type="spellEnd"/>
-      <w:r>
-        <w:rPr>
-          <w:highlight w:val="yellow"/>
-        </w:rPr>
-        <w:t>-app</w:t>
-      </w:r>
-    </w:p>
-    <w:p>
-      <w:pPr>
-        <w:ind w:left="360"/>
-      </w:pPr>
-      <w:proofErr w:type="spellStart"/>
-      <w:r>
-        <w:rPr>
-          <w:highlight w:val="yellow"/>
-        </w:rPr>
-        <w:t>npm</w:t>
-      </w:r>
-      <w:proofErr w:type="spellEnd"/>
-      <w:r>
-        <w:rPr>
-          <w:highlight w:val="yellow"/>
-        </w:rPr>
-        <w:t xml:space="preserve"> ci</w:t>
-      </w:r>
-      <w:r>
-        <w:t xml:space="preserve">              # only if deps changed</w:t>
-      </w:r>
-    </w:p>
-    <w:p>
-      <w:pPr>
-        <w:ind w:left="360"/>
-      </w:pPr>
-      <w:proofErr w:type="spellStart"/>
-      <w:r>
-        <w:rPr>
-          <w:highlight w:val="yellow"/>
-        </w:rPr>
-        <w:t>npm</w:t>
-      </w:r>
-      <w:proofErr w:type="spellEnd"/>
-      <w:r>
-        <w:rPr>
-          <w:highlight w:val="yellow"/>
-        </w:rPr>
-        <w:t xml:space="preserve"> run build</w:t>
-      </w:r>
-    </w:p>
-    <w:p>
-      <w:pPr>
-        <w:ind w:left="360"/>
-      </w:pPr>
-      <w:proofErr w:type="spellStart"/>
-      <w:r>
-        <w:rPr>
-          <w:highlight w:val="yellow"/>
-        </w:rPr>
-        <w:t>sudo</w:t>
-      </w:r>
-      <w:proofErr w:type="spellEnd"/>
-      <w:r>
-        <w:rPr>
-          <w:highlight w:val="yellow"/>
-        </w:rPr>
-        <w:t xml:space="preserve"> </w:t>
-      </w:r>
-      <w:proofErr w:type="spellStart"/>
-      <w:r>
-        <w:rPr>
-          <w:highlight w:val="yellow"/>
-        </w:rPr>
-        <w:t>rsync</w:t>
-      </w:r>
-      <w:proofErr w:type="spellEnd"/>
-      <w:r>
-        <w:rPr>
-          <w:highlight w:val="yellow"/>
-        </w:rPr>
-        <w:t xml:space="preserve"> -a --delete build/ /var/www/process-</w:t>
-      </w:r>
-      <w:proofErr w:type="spellStart"/>
-      <w:r>
-        <w:rPr>
-          <w:highlight w:val="yellow"/>
-        </w:rPr>
-        <w:t>eng</w:t>
-      </w:r>
-      <w:proofErr w:type="spellEnd"/>
-      <w:r>
-        <w:rPr>
-          <w:highlight w:val="yellow"/>
-        </w:rPr>
-        <w:t>-app/</w:t>
-      </w:r>
-    </w:p>
-    <w:p>
-      <w:pPr>
         <w:pBdr>
           <w:bottom w:val="single" w:sz="6" w:space="1" w:color="auto"/>
         </w:pBdr>
         <w:ind w:left="360"/>
       </w:pPr>
-      <w:proofErr w:type="spellStart"/>
+    </w:p>
+    <w:p>
+      <w:pPr>
+        <w:ind w:left="360"/>
+        <w:rPr>
+          <w:b/>
+          <w:bCs/>
+          <w:lang w:val="en-IL"/>
+        </w:rPr>
+      </w:pPr>
+      <w:r>
+        <w:rPr>
+          <w:b/>
+          <w:bCs/>
+          <w:lang w:val="en-IL"/>
+        </w:rPr>
+        <w:t>Quick checks</w:t>
+      </w:r>
+    </w:p>
+    <w:p>
+      <w:pPr>
+        <w:ind w:left="360"/>
+        <w:rPr>
+          <w:lang w:val="en-IL"/>
+        </w:rPr>
+      </w:pPr>
+      <w:r>
+        <w:rPr>
+          <w:lang w:val="en-IL"/>
+        </w:rPr>
+        <w:t># Which site is active?</w:t>
+      </w:r>
+    </w:p>
+    <w:p>
+      <w:pPr>
+        <w:ind w:left="360"/>
+        <w:rPr>
+          <w:lang w:val="en-IL"/>
+        </w:rPr>
+      </w:pPr>
       <w:r>
         <w:rPr>
           <w:highlight w:val="yellow"/>
-        </w:rPr>
-        <w:t>sudo</w:t>
-      </w:r>
-      <w:proofErr w:type="spellEnd"/>
+          <w:lang w:val="en-IL"/>
+        </w:rPr>
+        <w:t>sudo nginx -T | grep -A2 "server {" | sed -n '1,120p'</w:t>
+      </w:r>
+    </w:p>
+    <w:p>
+      <w:pPr>
+        <w:ind w:left="360"/>
+        <w:rPr>
+          <w:lang w:val="en-IL"/>
+        </w:rPr>
+      </w:pPr>
+    </w:p>
+    <w:p>
+      <w:pPr>
+        <w:ind w:left="360"/>
+        <w:rPr>
+          <w:lang w:val="en-IL"/>
+        </w:rPr>
+      </w:pPr>
+      <w:r>
+        <w:rPr>
+          <w:lang w:val="en-IL"/>
+        </w:rPr>
+        <w:t># Does your SPA serve?</w:t>
+      </w:r>
+    </w:p>
+    <w:p>
+      <w:pPr>
+        <w:ind w:left="360"/>
+        <w:rPr>
+          <w:lang w:val="en-IL"/>
+        </w:rPr>
+      </w:pPr>
       <w:r>
         <w:rPr>
           <w:highlight w:val="yellow"/>
-        </w:rPr>
-        <w:t xml:space="preserve"> </w:t>
-      </w:r>
-      <w:proofErr w:type="spellStart"/>
+          <w:lang w:val="en-IL"/>
+        </w:rPr>
+        <w:t>curl -I http://127.0.0.1/</w:t>
+      </w:r>
+    </w:p>
+    <w:p>
+      <w:pPr>
+        <w:ind w:left="360"/>
+        <w:rPr>
+          <w:lang w:val="en-IL"/>
+        </w:rPr>
+      </w:pPr>
+    </w:p>
+    <w:p>
+      <w:pPr>
+        <w:ind w:left="360"/>
+        <w:rPr>
+          <w:lang w:val="en-IL"/>
+        </w:rPr>
+      </w:pPr>
+      <w:r>
+        <w:rPr>
+          <w:lang w:val="en-IL"/>
+        </w:rPr>
+        <w:t># Does the API proxy work?</w:t>
+      </w:r>
+    </w:p>
+    <w:p>
+      <w:pPr>
+        <w:ind w:left="360"/>
+        <w:rPr>
+          <w:lang w:val="en-IL"/>
+        </w:rPr>
+      </w:pPr>
       <w:r>
         <w:rPr>
           <w:highlight w:val="yellow"/>
-        </w:rPr>
-        <w:t>systemctl</w:t>
-      </w:r>
-      <w:proofErr w:type="spellEnd"/>
+          <w:lang w:val="en-IL"/>
+        </w:rPr>
+        <w:t>curl -i http://127.0.0.1/api/item-types</w:t>
+      </w:r>
+    </w:p>
+    <w:p>
+      <w:pPr>
+        <w:pBdr>
+          <w:bottom w:val="single" w:sz="6" w:space="1" w:color="auto"/>
+        </w:pBdr>
+        <w:ind w:left="360"/>
+      </w:pPr>
+    </w:p>
+    <w:p>
+      <w:pPr>
+        <w:ind w:left="360"/>
+      </w:pPr>
+      <w:r>
+        <w:lastRenderedPageBreak/>
+        <w:t>Then browse:</w:t>
+      </w:r>
+    </w:p>
+    <w:p>
+      <w:pPr>
+        <w:ind w:left="360"/>
+      </w:pPr>
       <w:r>
         <w:rPr>
           <w:highlight w:val="yellow"/>
         </w:rPr>
-        <w:t xml:space="preserve"> reload nginx</w:t>
+        <w:t>http://&lt;YOUR_ELASTIC_IP&gt;/</w:t>
+      </w:r>
+    </w:p>
+    <w:p>
+      <w:pPr>
+        <w:rPr>
+          <w:b/>
+          <w:bCs/>
+        </w:rPr>
+      </w:pPr>
+      <w:r>
+        <w:rPr>
+          <w:b/>
+          <w:bCs/>
+        </w:rPr>
+        <w:t>5) Deploy flow for updates</w:t>
+      </w:r>
+    </w:p>
+    <w:p>
+      <w:pPr>
+        <w:ind w:left="360"/>
+      </w:pPr>
+      <w:r>
+        <w:t>When you change React code:</w:t>
+      </w:r>
+    </w:p>
+    <w:p>
+      <w:pPr>
+        <w:ind w:left="360"/>
+      </w:pPr>
+      <w:r>
+        <w:rPr>
+          <w:highlight w:val="yellow"/>
+        </w:rPr>
+        <w:t>cd /opt/ProductionEC2/process-eng-app</w:t>
+      </w:r>
+    </w:p>
+    <w:p>
+      <w:pPr>
+        <w:ind w:left="360"/>
+      </w:pPr>
+      <w:r>
+        <w:rPr>
+          <w:highlight w:val="yellow"/>
+        </w:rPr>
+        <w:t>npm ci</w:t>
+      </w:r>
+      <w:r>
+        <w:t xml:space="preserve">              # only if deps changed</w:t>
+      </w:r>
+    </w:p>
+    <w:p>
+      <w:pPr>
+        <w:ind w:left="360"/>
+      </w:pPr>
+      <w:r>
+        <w:rPr>
+          <w:highlight w:val="yellow"/>
+        </w:rPr>
+        <w:t>npm run build</w:t>
+      </w:r>
+    </w:p>
+    <w:p>
+      <w:pPr>
+        <w:ind w:left="360"/>
+      </w:pPr>
+      <w:r>
+        <w:rPr>
+          <w:highlight w:val="yellow"/>
+        </w:rPr>
+        <w:t>sudo rsync -a --delete build/ /var/www/process-eng-app/</w:t>
+      </w:r>
+    </w:p>
+    <w:p>
+      <w:pPr>
+        <w:pBdr>
+          <w:bottom w:val="single" w:sz="6" w:space="1" w:color="auto"/>
+        </w:pBdr>
+        <w:ind w:left="360"/>
+      </w:pPr>
+      <w:r>
+        <w:rPr>
+          <w:highlight w:val="yellow"/>
+        </w:rPr>
+        <w:t>sudo systemctl reload nginx</w:t>
       </w:r>
       <w:r>
         <w:t xml:space="preserve">   # optional, usually not needed</w:t>
@@ -1739,15 +1424,7 @@
           <w:b/>
           <w:bCs/>
         </w:rPr>
-        <w:t>Create .</w:t>
-      </w:r>
-      <w:proofErr w:type="spellStart"/>
-      <w:r>
-        <w:rPr>
-          <w:b/>
-          <w:bCs/>
-        </w:rPr>
-        <w:t>env</w:t>
+        <w:t>Create .env</w:t>
       </w:r>
       <w:proofErr w:type="gramEnd"/>
       <w:r>
@@ -1755,31 +1432,7 @@
           <w:b/>
           <w:bCs/>
         </w:rPr>
-        <w:t>.production</w:t>
-      </w:r>
-      <w:proofErr w:type="spellEnd"/>
-      <w:r>
-        <w:rPr>
-          <w:b/>
-          <w:bCs/>
-        </w:rPr>
-        <w:t xml:space="preserve"> for process-</w:t>
-      </w:r>
-      <w:proofErr w:type="spellStart"/>
-      <w:r>
-        <w:rPr>
-          <w:b/>
-          <w:bCs/>
-        </w:rPr>
-        <w:t>eng</w:t>
-      </w:r>
-      <w:proofErr w:type="spellEnd"/>
-      <w:r>
-        <w:rPr>
-          <w:b/>
-          <w:bCs/>
-        </w:rPr>
-        <w:t>-app</w:t>
+        <w:t>.production for process-eng-app</w:t>
       </w:r>
     </w:p>
     <w:p/>

</xml_diff>

<commit_message>
AWS automatic establishment completed.
</commit_message>
<xml_diff>
--- a/Documents/AWS.process-eng-app.docx
+++ b/Documents/AWS.process-eng-app.docx
@@ -22,17 +22,33 @@
         <w:rPr>
           <w:highlight w:val="yellow"/>
         </w:rPr>
-        <w:t>cd /opt/ProductionEC2/process-eng-app</w:t>
+        <w:t>cd /opt/ProductionEC2/process-</w:t>
+      </w:r>
+      <w:proofErr w:type="spellStart"/>
+      <w:r>
+        <w:rPr>
+          <w:highlight w:val="yellow"/>
+        </w:rPr>
+        <w:t>eng</w:t>
+      </w:r>
+      <w:proofErr w:type="spellEnd"/>
+      <w:r>
+        <w:rPr>
+          <w:highlight w:val="yellow"/>
+        </w:rPr>
+        <w:t>-app</w:t>
       </w:r>
     </w:p>
     <w:p>
       <w:r>
         <w:t xml:space="preserve"># Install dependencies (only once or after </w:t>
       </w:r>
+      <w:proofErr w:type="spellStart"/>
       <w:proofErr w:type="gramStart"/>
       <w:r>
         <w:t>package.json</w:t>
       </w:r>
+      <w:proofErr w:type="spellEnd"/>
       <w:proofErr w:type="gramEnd"/>
       <w:r>
         <w:t xml:space="preserve"> changes)</w:t>
@@ -40,11 +56,19 @@
       <w:r>
         <w:br/>
       </w:r>
-      <w:r>
-        <w:rPr>
-          <w:highlight w:val="yellow"/>
-        </w:rPr>
-        <w:t>npm ci</w:t>
+      <w:proofErr w:type="spellStart"/>
+      <w:r>
+        <w:rPr>
+          <w:highlight w:val="yellow"/>
+        </w:rPr>
+        <w:t>npm</w:t>
+      </w:r>
+      <w:proofErr w:type="spellEnd"/>
+      <w:r>
+        <w:rPr>
+          <w:highlight w:val="yellow"/>
+        </w:rPr>
+        <w:t xml:space="preserve"> ci</w:t>
       </w:r>
     </w:p>
     <w:p>
@@ -54,11 +78,19 @@
       <w:r>
         <w:br/>
       </w:r>
-      <w:r>
-        <w:rPr>
-          <w:highlight w:val="yellow"/>
-        </w:rPr>
-        <w:t>npm run build</w:t>
+      <w:proofErr w:type="spellStart"/>
+      <w:r>
+        <w:rPr>
+          <w:highlight w:val="yellow"/>
+        </w:rPr>
+        <w:t>npm</w:t>
+      </w:r>
+      <w:proofErr w:type="spellEnd"/>
+      <w:r>
+        <w:rPr>
+          <w:highlight w:val="yellow"/>
+        </w:rPr>
+        <w:t xml:space="preserve"> run build</w:t>
       </w:r>
     </w:p>
     <w:p>
@@ -74,7 +106,15 @@
         <w:br/>
       </w:r>
       <w:r>
-        <w:t>/opt/ProductionEC2/process-eng-app/build/</w:t>
+        <w:t>/opt/ProductionEC2/process-</w:t>
+      </w:r>
+      <w:proofErr w:type="spellStart"/>
+      <w:r>
+        <w:t>eng</w:t>
+      </w:r>
+      <w:proofErr w:type="spellEnd"/>
+      <w:r>
+        <w:t>-app/build/</w:t>
       </w:r>
     </w:p>
     <w:p>
@@ -93,19 +133,105 @@
       </w:r>
     </w:p>
     <w:p>
-      <w:r>
-        <w:rPr>
-          <w:highlight w:val="yellow"/>
-        </w:rPr>
-        <w:t>sudo mkdir -p /var/www/process-eng-app</w:t>
-      </w:r>
-    </w:p>
-    <w:p>
-      <w:r>
-        <w:rPr>
-          <w:highlight w:val="yellow"/>
-        </w:rPr>
-        <w:t>sudo rsync -a --delete /opt/ProductionEC2/process-eng-app/build/ /var/www/process-eng-app/</w:t>
+      <w:proofErr w:type="spellStart"/>
+      <w:r>
+        <w:rPr>
+          <w:highlight w:val="yellow"/>
+        </w:rPr>
+        <w:t>sudo</w:t>
+      </w:r>
+      <w:proofErr w:type="spellEnd"/>
+      <w:r>
+        <w:rPr>
+          <w:highlight w:val="yellow"/>
+        </w:rPr>
+        <w:t xml:space="preserve"> </w:t>
+      </w:r>
+      <w:proofErr w:type="spellStart"/>
+      <w:r>
+        <w:rPr>
+          <w:highlight w:val="yellow"/>
+        </w:rPr>
+        <w:t>mkdir</w:t>
+      </w:r>
+      <w:proofErr w:type="spellEnd"/>
+      <w:r>
+        <w:rPr>
+          <w:highlight w:val="yellow"/>
+        </w:rPr>
+        <w:t xml:space="preserve"> -p /var/www/process-</w:t>
+      </w:r>
+      <w:proofErr w:type="spellStart"/>
+      <w:r>
+        <w:rPr>
+          <w:highlight w:val="yellow"/>
+        </w:rPr>
+        <w:t>eng</w:t>
+      </w:r>
+      <w:proofErr w:type="spellEnd"/>
+      <w:r>
+        <w:rPr>
+          <w:highlight w:val="yellow"/>
+        </w:rPr>
+        <w:t>-app</w:t>
+      </w:r>
+    </w:p>
+    <w:p>
+      <w:proofErr w:type="spellStart"/>
+      <w:r>
+        <w:rPr>
+          <w:highlight w:val="yellow"/>
+        </w:rPr>
+        <w:t>sudo</w:t>
+      </w:r>
+      <w:proofErr w:type="spellEnd"/>
+      <w:r>
+        <w:rPr>
+          <w:highlight w:val="yellow"/>
+        </w:rPr>
+        <w:t xml:space="preserve"> </w:t>
+      </w:r>
+      <w:proofErr w:type="spellStart"/>
+      <w:r>
+        <w:rPr>
+          <w:highlight w:val="yellow"/>
+        </w:rPr>
+        <w:t>rsync</w:t>
+      </w:r>
+      <w:proofErr w:type="spellEnd"/>
+      <w:r>
+        <w:rPr>
+          <w:highlight w:val="yellow"/>
+        </w:rPr>
+        <w:t xml:space="preserve"> -a --delete /opt/ProductionEC2/process-</w:t>
+      </w:r>
+      <w:proofErr w:type="spellStart"/>
+      <w:r>
+        <w:rPr>
+          <w:highlight w:val="yellow"/>
+        </w:rPr>
+        <w:t>eng</w:t>
+      </w:r>
+      <w:proofErr w:type="spellEnd"/>
+      <w:r>
+        <w:rPr>
+          <w:highlight w:val="yellow"/>
+        </w:rPr>
+        <w:t>-app/build/ /var/www/process-</w:t>
+      </w:r>
+      <w:proofErr w:type="spellStart"/>
+      <w:r>
+        <w:rPr>
+          <w:highlight w:val="yellow"/>
+        </w:rPr>
+        <w:t>eng</w:t>
+      </w:r>
+      <w:proofErr w:type="spellEnd"/>
+      <w:r>
+        <w:rPr>
+          <w:highlight w:val="yellow"/>
+        </w:rPr>
+        <w:t>-app/</w:t>
       </w:r>
     </w:p>
     <w:p>
@@ -135,8 +261,17 @@
           <w:b/>
           <w:bCs/>
         </w:rPr>
-        <w:t>1. rsync</w:t>
-      </w:r>
+        <w:t xml:space="preserve">1. </w:t>
+      </w:r>
+      <w:proofErr w:type="spellStart"/>
+      <w:r>
+        <w:rPr>
+          <w:b/>
+          <w:bCs/>
+        </w:rPr>
+        <w:t>rsync</w:t>
+      </w:r>
+      <w:proofErr w:type="spellEnd"/>
       <w:r>
         <w:rPr>
           <w:b/>
@@ -291,7 +426,15 @@
         <w:t>destination</w:t>
       </w:r>
       <w:r>
-        <w:t xml:space="preserve"> (/var/www/process-eng-app/) that no longer exist in the </w:t>
+        <w:t xml:space="preserve"> (/var/www/process-</w:t>
+      </w:r>
+      <w:proofErr w:type="spellStart"/>
+      <w:r>
+        <w:t>eng</w:t>
+      </w:r>
+      <w:proofErr w:type="spellEnd"/>
+      <w:r>
+        <w:t xml:space="preserve">-app/) that no longer exist in the </w:t>
       </w:r>
       <w:r>
         <w:rPr>
@@ -301,7 +444,15 @@
         <w:t>source</w:t>
       </w:r>
       <w:r>
-        <w:t xml:space="preserve"> (/opt/ProductionEC2/process-eng-app/build/).</w:t>
+        <w:t xml:space="preserve"> (/opt/ProductionEC2/process-</w:t>
+      </w:r>
+      <w:proofErr w:type="spellStart"/>
+      <w:r>
+        <w:t>eng</w:t>
+      </w:r>
+      <w:proofErr w:type="spellEnd"/>
+      <w:r>
+        <w:t>-app/build/).</w:t>
       </w:r>
       <w:r>
         <w:br/>
@@ -327,7 +478,23 @@
           <w:b/>
           <w:bCs/>
         </w:rPr>
-        <w:t>4. Source folder (/opt/ProductionEC2/process-eng-app/build/)</w:t>
+        <w:t>4. Source folder (/opt/ProductionEC2/process-</w:t>
+      </w:r>
+      <w:proofErr w:type="spellStart"/>
+      <w:r>
+        <w:rPr>
+          <w:b/>
+          <w:bCs/>
+        </w:rPr>
+        <w:t>eng</w:t>
+      </w:r>
+      <w:proofErr w:type="spellEnd"/>
+      <w:r>
+        <w:rPr>
+          <w:b/>
+          <w:bCs/>
+        </w:rPr>
+        <w:t>-app/build/)</w:t>
       </w:r>
       <w:r>
         <w:rPr>
@@ -349,7 +516,23 @@
           <w:b/>
           <w:bCs/>
         </w:rPr>
-        <w:t>5. Destination folder (/var/www/process-eng-app/)</w:t>
+        <w:t>5. Destination folder (/var/www/process-</w:t>
+      </w:r>
+      <w:proofErr w:type="spellStart"/>
+      <w:r>
+        <w:rPr>
+          <w:b/>
+          <w:bCs/>
+        </w:rPr>
+        <w:t>eng</w:t>
+      </w:r>
+      <w:proofErr w:type="spellEnd"/>
+      <w:r>
+        <w:rPr>
+          <w:b/>
+          <w:bCs/>
+        </w:rPr>
+        <w:t>-app/)</w:t>
       </w:r>
       <w:r>
         <w:rPr>
@@ -380,8 +563,17 @@
           <w:b/>
           <w:bCs/>
         </w:rPr>
-        <w:t>6. sudo</w:t>
-      </w:r>
+        <w:t xml:space="preserve">6. </w:t>
+      </w:r>
+      <w:proofErr w:type="spellStart"/>
+      <w:r>
+        <w:rPr>
+          <w:b/>
+          <w:bCs/>
+        </w:rPr>
+        <w:t>sudo</w:t>
+      </w:r>
+      <w:proofErr w:type="spellEnd"/>
       <w:r>
         <w:rPr>
           <w:b/>
@@ -398,7 +590,15 @@
         <w:t xml:space="preserve">- </w:t>
       </w:r>
       <w:r>
-        <w:t>Without sudo, your normal ubuntu user can’t write there.</w:t>
+        <w:t xml:space="preserve">Without </w:t>
+      </w:r>
+      <w:proofErr w:type="spellStart"/>
+      <w:r>
+        <w:t>sudo</w:t>
+      </w:r>
+      <w:proofErr w:type="spellEnd"/>
+      <w:r>
+        <w:t>, your normal ubuntu user can’t write there.</w:t>
       </w:r>
     </w:p>
     <w:p>
@@ -429,11 +629,33 @@
       <w:pPr>
         <w:ind w:left="360"/>
       </w:pPr>
-      <w:r>
-        <w:rPr>
-          <w:highlight w:val="yellow"/>
-        </w:rPr>
-        <w:t>sudo tee /etc/nginx/sites-available/process-eng-app &gt;/dev/null &lt;&lt;'NGINX'</w:t>
+      <w:proofErr w:type="spellStart"/>
+      <w:r>
+        <w:rPr>
+          <w:highlight w:val="yellow"/>
+        </w:rPr>
+        <w:t>sudo</w:t>
+      </w:r>
+      <w:proofErr w:type="spellEnd"/>
+      <w:r>
+        <w:rPr>
+          <w:highlight w:val="yellow"/>
+        </w:rPr>
+        <w:t xml:space="preserve"> tee /etc/nginx/sites-available/process-</w:t>
+      </w:r>
+      <w:proofErr w:type="spellStart"/>
+      <w:r>
+        <w:rPr>
+          <w:highlight w:val="yellow"/>
+        </w:rPr>
+        <w:t>eng</w:t>
+      </w:r>
+      <w:proofErr w:type="spellEnd"/>
+      <w:r>
+        <w:rPr>
+          <w:highlight w:val="yellow"/>
+        </w:rPr>
+        <w:t>-app &gt;/dev/null &lt;&lt;'NGINX'</w:t>
       </w:r>
     </w:p>
     <w:p>
@@ -462,7 +684,15 @@
         <w:ind w:left="360"/>
       </w:pPr>
       <w:r>
-        <w:t xml:space="preserve">    server_name </w:t>
+        <w:t xml:space="preserve">    </w:t>
+      </w:r>
+      <w:proofErr w:type="spellStart"/>
+      <w:r>
+        <w:t>server_name</w:t>
+      </w:r>
+      <w:proofErr w:type="spellEnd"/>
+      <w:r>
+        <w:t xml:space="preserve"> </w:t>
       </w:r>
       <w:r>
         <w:t>3.14</w:t>
@@ -503,7 +733,15 @@
         <w:ind w:left="360"/>
       </w:pPr>
       <w:r>
-        <w:t xml:space="preserve">    root /var/www/process-eng-</w:t>
+        <w:t xml:space="preserve">    root /var/www/process-</w:t>
+      </w:r>
+      <w:proofErr w:type="spellStart"/>
+      <w:r>
+        <w:t>eng</w:t>
+      </w:r>
+      <w:proofErr w:type="spellEnd"/>
+      <w:r>
+        <w:t>-</w:t>
       </w:r>
       <w:proofErr w:type="gramStart"/>
       <w:r>
@@ -550,7 +788,23 @@
         <w:ind w:left="360"/>
       </w:pPr>
       <w:r>
-        <w:t xml:space="preserve">        try_files $uri /</w:t>
+        <w:t xml:space="preserve">        </w:t>
+      </w:r>
+      <w:proofErr w:type="spellStart"/>
+      <w:r>
+        <w:t>try_files</w:t>
+      </w:r>
+      <w:proofErr w:type="spellEnd"/>
+      <w:r>
+        <w:t xml:space="preserve"> $</w:t>
+      </w:r>
+      <w:proofErr w:type="spellStart"/>
+      <w:r>
+        <w:t>uri</w:t>
+      </w:r>
+      <w:proofErr w:type="spellEnd"/>
+      <w:r>
+        <w:t xml:space="preserve"> /</w:t>
       </w:r>
       <w:proofErr w:type="gramStart"/>
       <w:r>
@@ -590,15 +844,31 @@
         <w:ind w:left="360"/>
       </w:pPr>
       <w:r>
-        <w:t xml:space="preserve">    location /api/ {</w:t>
-      </w:r>
-    </w:p>
-    <w:p>
-      <w:pPr>
-        <w:ind w:left="360"/>
-      </w:pPr>
-      <w:r>
-        <w:t xml:space="preserve">        proxy_pass </w:t>
+        <w:t xml:space="preserve">    location /</w:t>
+      </w:r>
+      <w:proofErr w:type="spellStart"/>
+      <w:r>
+        <w:t>api</w:t>
+      </w:r>
+      <w:proofErr w:type="spellEnd"/>
+      <w:r>
+        <w:t>/ {</w:t>
+      </w:r>
+    </w:p>
+    <w:p>
+      <w:pPr>
+        <w:ind w:left="360"/>
+      </w:pPr>
+      <w:r>
+        <w:t xml:space="preserve">        </w:t>
+      </w:r>
+      <w:proofErr w:type="spellStart"/>
+      <w:r>
+        <w:t>proxy_pass</w:t>
+      </w:r>
+      <w:proofErr w:type="spellEnd"/>
+      <w:r>
+        <w:t xml:space="preserve"> </w:t>
       </w:r>
       <w:proofErr w:type="gramStart"/>
       <w:r>
@@ -617,7 +887,15 @@
         <w:ind w:left="360"/>
       </w:pPr>
       <w:r>
-        <w:t xml:space="preserve">        proxy_http_version </w:t>
+        <w:t xml:space="preserve">        </w:t>
+      </w:r>
+      <w:proofErr w:type="spellStart"/>
+      <w:r>
+        <w:t>proxy_http_version</w:t>
+      </w:r>
+      <w:proofErr w:type="spellEnd"/>
+      <w:r>
+        <w:t xml:space="preserve"> </w:t>
       </w:r>
       <w:proofErr w:type="gramStart"/>
       <w:r>
@@ -630,7 +908,15 @@
         <w:ind w:left="360"/>
       </w:pPr>
       <w:r>
-        <w:t xml:space="preserve">        proxy_set_header Connection "</w:t>
+        <w:t xml:space="preserve">        </w:t>
+      </w:r>
+      <w:proofErr w:type="spellStart"/>
+      <w:r>
+        <w:t>proxy_set_header</w:t>
+      </w:r>
+      <w:proofErr w:type="spellEnd"/>
+      <w:r>
+        <w:t xml:space="preserve"> Connection "</w:t>
       </w:r>
       <w:proofErr w:type="gramStart"/>
       <w:r>
@@ -643,7 +929,15 @@
         <w:ind w:left="360"/>
       </w:pPr>
       <w:r>
-        <w:t xml:space="preserve">        proxy_set_header Host $</w:t>
+        <w:t xml:space="preserve">        </w:t>
+      </w:r>
+      <w:proofErr w:type="spellStart"/>
+      <w:r>
+        <w:t>proxy_set_header</w:t>
+      </w:r>
+      <w:proofErr w:type="spellEnd"/>
+      <w:r>
+        <w:t xml:space="preserve"> Host $</w:t>
       </w:r>
       <w:proofErr w:type="gramStart"/>
       <w:r>
@@ -656,11 +950,27 @@
         <w:ind w:left="360"/>
       </w:pPr>
       <w:r>
-        <w:t xml:space="preserve">        proxy_set_header X-Real-IP $remote_</w:t>
+        <w:t xml:space="preserve">        </w:t>
+      </w:r>
+      <w:proofErr w:type="spellStart"/>
+      <w:r>
+        <w:t>proxy_set_header</w:t>
+      </w:r>
+      <w:proofErr w:type="spellEnd"/>
+      <w:r>
+        <w:t xml:space="preserve"> X-Real-IP $</w:t>
+      </w:r>
+      <w:proofErr w:type="spellStart"/>
+      <w:r>
+        <w:t>remote_</w:t>
       </w:r>
       <w:proofErr w:type="gramStart"/>
       <w:r>
-        <w:t>addr;</w:t>
+        <w:t>addr</w:t>
+      </w:r>
+      <w:proofErr w:type="spellEnd"/>
+      <w:r>
+        <w:t>;</w:t>
       </w:r>
       <w:proofErr w:type="gramEnd"/>
     </w:p>
@@ -669,11 +979,27 @@
         <w:ind w:left="360"/>
       </w:pPr>
       <w:r>
-        <w:t xml:space="preserve">        proxy_set_header X-Forwarded-For $proxy_add_x_forwarded_</w:t>
+        <w:t xml:space="preserve">        </w:t>
+      </w:r>
+      <w:proofErr w:type="spellStart"/>
+      <w:r>
+        <w:t>proxy_set_header</w:t>
+      </w:r>
+      <w:proofErr w:type="spellEnd"/>
+      <w:r>
+        <w:t xml:space="preserve"> X-Forwarded-For $</w:t>
+      </w:r>
+      <w:proofErr w:type="spellStart"/>
+      <w:r>
+        <w:t>proxy_add_x_forwarded_</w:t>
       </w:r>
       <w:proofErr w:type="gramStart"/>
       <w:r>
-        <w:t>for;</w:t>
+        <w:t>for</w:t>
+      </w:r>
+      <w:proofErr w:type="spellEnd"/>
+      <w:r>
+        <w:t>;</w:t>
       </w:r>
       <w:proofErr w:type="gramEnd"/>
     </w:p>
@@ -682,7 +1008,15 @@
         <w:ind w:left="360"/>
       </w:pPr>
       <w:r>
-        <w:t xml:space="preserve">        proxy_set_header X-Forwarded-Proto $</w:t>
+        <w:t xml:space="preserve">        </w:t>
+      </w:r>
+      <w:proofErr w:type="spellStart"/>
+      <w:r>
+        <w:t>proxy_set_header</w:t>
+      </w:r>
+      <w:proofErr w:type="spellEnd"/>
+      <w:r>
+        <w:t xml:space="preserve"> X-Forwarded-Proto $</w:t>
       </w:r>
       <w:proofErr w:type="gramStart"/>
       <w:r>
@@ -731,23 +1065,53 @@
       <w:pPr>
         <w:ind w:left="360"/>
       </w:pPr>
-      <w:r>
-        <w:rPr>
-          <w:highlight w:val="yellow"/>
-        </w:rPr>
-        <w:t>sudo ln -sf /etc/nginx/sites-available/process-eng-app /etc/nginx/sites-enabled/</w:t>
-      </w:r>
-    </w:p>
-    <w:p>
-      <w:pPr>
-        <w:ind w:left="360"/>
-      </w:pPr>
+      <w:proofErr w:type="spellStart"/>
+      <w:r>
+        <w:rPr>
+          <w:highlight w:val="yellow"/>
+        </w:rPr>
+        <w:t>sudo</w:t>
+      </w:r>
+      <w:proofErr w:type="spellEnd"/>
+      <w:r>
+        <w:rPr>
+          <w:highlight w:val="yellow"/>
+        </w:rPr>
+        <w:t xml:space="preserve"> ln -sf /etc/nginx/sites-available/process-</w:t>
+      </w:r>
+      <w:proofErr w:type="spellStart"/>
+      <w:r>
+        <w:rPr>
+          <w:highlight w:val="yellow"/>
+        </w:rPr>
+        <w:t>eng</w:t>
+      </w:r>
+      <w:proofErr w:type="spellEnd"/>
+      <w:r>
+        <w:rPr>
+          <w:highlight w:val="yellow"/>
+        </w:rPr>
+        <w:t>-app /etc/nginx/sites-enabled/</w:t>
+      </w:r>
+    </w:p>
+    <w:p>
+      <w:pPr>
+        <w:ind w:left="360"/>
+      </w:pPr>
+      <w:proofErr w:type="spellStart"/>
       <w:r>
         <w:rPr>
           <w:highlight w:val="yellow"/>
         </w:rPr>
         <w:lastRenderedPageBreak/>
-        <w:t>sudo rm -f /etc/nginx/sites-enabled/default</w:t>
+        <w:t>sudo</w:t>
+      </w:r>
+      <w:proofErr w:type="spellEnd"/>
+      <w:r>
+        <w:rPr>
+          <w:highlight w:val="yellow"/>
+        </w:rPr>
+        <w:t xml:space="preserve"> rm -f /etc/nginx/sites-enabled/default</w:t>
       </w:r>
       <w:r>
         <w:t xml:space="preserve"> # removes the default configuration</w:t>
@@ -760,11 +1124,47 @@
         </w:pBdr>
         <w:ind w:left="360"/>
       </w:pPr>
-      <w:r>
-        <w:rPr>
-          <w:highlight w:val="yellow"/>
-        </w:rPr>
-        <w:t>sudo nginx -t &amp;&amp; sudo systemctl reload nginx</w:t>
+      <w:proofErr w:type="spellStart"/>
+      <w:r>
+        <w:rPr>
+          <w:highlight w:val="yellow"/>
+        </w:rPr>
+        <w:t>sudo</w:t>
+      </w:r>
+      <w:proofErr w:type="spellEnd"/>
+      <w:r>
+        <w:rPr>
+          <w:highlight w:val="yellow"/>
+        </w:rPr>
+        <w:t xml:space="preserve"> nginx -t &amp;&amp; </w:t>
+      </w:r>
+      <w:proofErr w:type="spellStart"/>
+      <w:r>
+        <w:rPr>
+          <w:highlight w:val="yellow"/>
+        </w:rPr>
+        <w:t>sudo</w:t>
+      </w:r>
+      <w:proofErr w:type="spellEnd"/>
+      <w:r>
+        <w:rPr>
+          <w:highlight w:val="yellow"/>
+        </w:rPr>
+        <w:t xml:space="preserve"> </w:t>
+      </w:r>
+      <w:proofErr w:type="spellStart"/>
+      <w:r>
+        <w:rPr>
+          <w:highlight w:val="yellow"/>
+        </w:rPr>
+        <w:t>systemctl</w:t>
+      </w:r>
+      <w:proofErr w:type="spellEnd"/>
+      <w:r>
+        <w:rPr>
+          <w:highlight w:val="yellow"/>
+        </w:rPr>
+        <w:t xml:space="preserve"> reload nginx</w:t>
       </w:r>
     </w:p>
     <w:p>
@@ -1174,58 +1574,169 @@
         <w:rPr>
           <w:b/>
           <w:bCs/>
+        </w:rPr>
+      </w:pPr>
+      <w:r>
+        <w:rPr>
+          <w:b/>
+          <w:bCs/>
+        </w:rPr>
+        <w:t>Quick checks</w:t>
+      </w:r>
+    </w:p>
+    <w:p>
+      <w:pPr>
+        <w:ind w:left="360"/>
+      </w:pPr>
+      <w:r>
+        <w:t># Which site is active?</w:t>
+      </w:r>
+    </w:p>
+    <w:p>
+      <w:pPr>
+        <w:ind w:left="360"/>
+      </w:pPr>
+      <w:proofErr w:type="spellStart"/>
+      <w:r>
+        <w:rPr>
+          <w:highlight w:val="yellow"/>
+        </w:rPr>
+        <w:t>sudo</w:t>
+      </w:r>
+      <w:proofErr w:type="spellEnd"/>
+      <w:r>
+        <w:rPr>
+          <w:highlight w:val="yellow"/>
+        </w:rPr>
+        <w:t xml:space="preserve"> nginx -T | grep -A2 "server {" | sed -n '1,120p'</w:t>
+      </w:r>
+    </w:p>
+    <w:p>
+      <w:pPr>
+        <w:ind w:left="360"/>
+      </w:pPr>
+    </w:p>
+    <w:p>
+      <w:pPr>
+        <w:ind w:left="360"/>
+      </w:pPr>
+      <w:r>
+        <w:t># Does your SPA serve?</w:t>
+      </w:r>
+    </w:p>
+    <w:p>
+      <w:pPr>
+        <w:ind w:left="360"/>
+      </w:pPr>
+      <w:r>
+        <w:rPr>
+          <w:highlight w:val="yellow"/>
+        </w:rPr>
+        <w:t>curl -I http://127.0.0.1/</w:t>
+      </w:r>
+    </w:p>
+    <w:p>
+      <w:pPr>
+        <w:ind w:left="360"/>
+      </w:pPr>
+    </w:p>
+    <w:p>
+      <w:pPr>
+        <w:ind w:left="360"/>
+      </w:pPr>
+      <w:r>
+        <w:t># Does the API proxy work?</w:t>
+      </w:r>
+    </w:p>
+    <w:p>
+      <w:pPr>
+        <w:ind w:left="360"/>
+      </w:pPr>
+      <w:r>
+        <w:rPr>
+          <w:highlight w:val="yellow"/>
+        </w:rPr>
+        <w:t>curl -</w:t>
+      </w:r>
+      <w:proofErr w:type="spellStart"/>
+      <w:r>
+        <w:rPr>
+          <w:highlight w:val="yellow"/>
+        </w:rPr>
+        <w:t>i</w:t>
+      </w:r>
+      <w:proofErr w:type="spellEnd"/>
+      <w:r>
+        <w:rPr>
+          <w:highlight w:val="yellow"/>
+        </w:rPr>
+        <w:t xml:space="preserve"> </w:t>
+      </w:r>
+      <w:hyperlink r:id="rId5" w:history="1">
+        <w:r>
+          <w:rPr>
+            <w:rStyle w:val="Hyperlink"/>
+            <w:highlight w:val="yellow"/>
+          </w:rPr>
+          <w:t>http://127.0.0.1/api/item-types</w:t>
+        </w:r>
+      </w:hyperlink>
+    </w:p>
+    <w:p>
+      <w:pPr>
+        <w:ind w:firstLine="360"/>
+        <w:rPr>
           <w:lang w:val="en-IL"/>
         </w:rPr>
       </w:pPr>
       <w:r>
         <w:rPr>
-          <w:b/>
-          <w:bCs/>
           <w:lang w:val="en-IL"/>
         </w:rPr>
-        <w:t>Quick checks</w:t>
-      </w:r>
-    </w:p>
-    <w:p>
-      <w:pPr>
-        <w:ind w:left="360"/>
+        <w:t>#</w:t>
+      </w:r>
+      <w:r>
         <w:rPr>
           <w:lang w:val="en-IL"/>
         </w:rPr>
-      </w:pPr>
-      <w:r>
+        <w:t>Server from EC2:</w:t>
+      </w:r>
+    </w:p>
+    <w:p>
+      <w:pPr>
+        <w:ind w:left="360"/>
         <w:rPr>
           <w:lang w:val="en-IL"/>
         </w:rPr>
-        <w:t># Which site is active?</w:t>
-      </w:r>
-    </w:p>
-    <w:p>
-      <w:pPr>
-        <w:ind w:left="360"/>
-        <w:rPr>
+      </w:pPr>
+      <w:r>
+        <w:rPr>
+          <w:highlight w:val="yellow"/>
           <w:lang w:val="en-IL"/>
         </w:rPr>
-      </w:pPr>
+        <w:lastRenderedPageBreak/>
+        <w:t>curl -</w:t>
+      </w:r>
+      <w:proofErr w:type="spellStart"/>
       <w:r>
         <w:rPr>
           <w:highlight w:val="yellow"/>
           <w:lang w:val="en-IL"/>
         </w:rPr>
-        <w:t>sudo nginx -T | grep -A2 "server {" | sed -n '1,120p'</w:t>
-      </w:r>
-    </w:p>
-    <w:p>
-      <w:pPr>
-        <w:ind w:left="360"/>
-        <w:rPr>
+        <w:t>i</w:t>
+      </w:r>
+      <w:proofErr w:type="spellEnd"/>
+      <w:r>
+        <w:rPr>
+          <w:highlight w:val="yellow"/>
           <w:lang w:val="en-IL"/>
         </w:rPr>
-      </w:pPr>
-    </w:p>
-    <w:p>
-      <w:pPr>
-        <w:ind w:left="360"/>
+        <w:t xml:space="preserve"> http://127.0.0.1:5000/api/item-types</w:t>
+      </w:r>
+    </w:p>
+    <w:p>
+      <w:pPr>
+        <w:ind w:firstLine="360"/>
         <w:rPr>
           <w:lang w:val="en-IL"/>
         </w:rPr>
@@ -1234,59 +1745,44 @@
         <w:rPr>
           <w:lang w:val="en-IL"/>
         </w:rPr>
-        <w:t># Does your SPA serve?</w:t>
-      </w:r>
-    </w:p>
-    <w:p>
-      <w:pPr>
-        <w:ind w:left="360"/>
+        <w:t>#</w:t>
+      </w:r>
+      <w:r>
         <w:rPr>
           <w:lang w:val="en-IL"/>
         </w:rPr>
-      </w:pPr>
-      <w:r>
-        <w:rPr>
-          <w:highlight w:val="yellow"/>
+        <w:t>Through Nginx:</w:t>
+      </w:r>
+    </w:p>
+    <w:p>
+      <w:pPr>
+        <w:ind w:left="360"/>
+        <w:rPr>
           <w:lang w:val="en-IL"/>
         </w:rPr>
-        <w:t>curl -I http://127.0.0.1/</w:t>
-      </w:r>
-    </w:p>
-    <w:p>
-      <w:pPr>
-        <w:ind w:left="360"/>
-        <w:rPr>
+      </w:pPr>
+      <w:r>
+        <w:rPr>
+          <w:highlight w:val="yellow"/>
           <w:lang w:val="en-IL"/>
         </w:rPr>
-      </w:pPr>
-    </w:p>
-    <w:p>
-      <w:pPr>
-        <w:ind w:left="360"/>
-        <w:rPr>
+        <w:t>curl -</w:t>
+      </w:r>
+      <w:proofErr w:type="spellStart"/>
+      <w:r>
+        <w:rPr>
+          <w:highlight w:val="yellow"/>
           <w:lang w:val="en-IL"/>
         </w:rPr>
-      </w:pPr>
-      <w:r>
-        <w:rPr>
+        <w:t>i</w:t>
+      </w:r>
+      <w:proofErr w:type="spellEnd"/>
+      <w:r>
+        <w:rPr>
+          <w:highlight w:val="yellow"/>
           <w:lang w:val="en-IL"/>
         </w:rPr>
-        <w:t># Does the API proxy work?</w:t>
-      </w:r>
-    </w:p>
-    <w:p>
-      <w:pPr>
-        <w:ind w:left="360"/>
-        <w:rPr>
-          <w:lang w:val="en-IL"/>
-        </w:rPr>
-      </w:pPr>
-      <w:r>
-        <w:rPr>
-          <w:highlight w:val="yellow"/>
-          <w:lang w:val="en-IL"/>
-        </w:rPr>
-        <w:t>curl -i http://127.0.0.1/api/item-types</w:t>
+        <w:t xml:space="preserve"> http://127.0.0.1/api/item-types</w:t>
       </w:r>
     </w:p>
     <w:p>
@@ -1302,7 +1798,6 @@
         <w:ind w:left="360"/>
       </w:pPr>
       <w:r>
-        <w:lastRenderedPageBreak/>
         <w:t>Then browse:</w:t>
       </w:r>
     </w:p>
@@ -1348,18 +1843,40 @@
         <w:rPr>
           <w:highlight w:val="yellow"/>
         </w:rPr>
-        <w:t>cd /opt/ProductionEC2/process-eng-app</w:t>
-      </w:r>
-    </w:p>
-    <w:p>
-      <w:pPr>
-        <w:ind w:left="360"/>
-      </w:pPr>
-      <w:r>
-        <w:rPr>
-          <w:highlight w:val="yellow"/>
-        </w:rPr>
-        <w:t>npm ci</w:t>
+        <w:t>cd /opt/ProductionEC2/process-</w:t>
+      </w:r>
+      <w:proofErr w:type="spellStart"/>
+      <w:r>
+        <w:rPr>
+          <w:highlight w:val="yellow"/>
+        </w:rPr>
+        <w:t>eng</w:t>
+      </w:r>
+      <w:proofErr w:type="spellEnd"/>
+      <w:r>
+        <w:rPr>
+          <w:highlight w:val="yellow"/>
+        </w:rPr>
+        <w:t>-app</w:t>
+      </w:r>
+    </w:p>
+    <w:p>
+      <w:pPr>
+        <w:ind w:left="360"/>
+      </w:pPr>
+      <w:proofErr w:type="spellStart"/>
+      <w:r>
+        <w:rPr>
+          <w:highlight w:val="yellow"/>
+        </w:rPr>
+        <w:t>npm</w:t>
+      </w:r>
+      <w:proofErr w:type="spellEnd"/>
+      <w:r>
+        <w:rPr>
+          <w:highlight w:val="yellow"/>
+        </w:rPr>
+        <w:t xml:space="preserve"> ci</w:t>
       </w:r>
       <w:r>
         <w:t xml:space="preserve">              # only if deps changed</w:t>
@@ -1369,22 +1886,66 @@
       <w:pPr>
         <w:ind w:left="360"/>
       </w:pPr>
-      <w:r>
-        <w:rPr>
-          <w:highlight w:val="yellow"/>
-        </w:rPr>
-        <w:t>npm run build</w:t>
-      </w:r>
-    </w:p>
-    <w:p>
-      <w:pPr>
-        <w:ind w:left="360"/>
-      </w:pPr>
-      <w:r>
-        <w:rPr>
-          <w:highlight w:val="yellow"/>
-        </w:rPr>
-        <w:t>sudo rsync -a --delete build/ /var/www/process-eng-app/</w:t>
+      <w:proofErr w:type="spellStart"/>
+      <w:r>
+        <w:rPr>
+          <w:highlight w:val="yellow"/>
+        </w:rPr>
+        <w:t>npm</w:t>
+      </w:r>
+      <w:proofErr w:type="spellEnd"/>
+      <w:r>
+        <w:rPr>
+          <w:highlight w:val="yellow"/>
+        </w:rPr>
+        <w:t xml:space="preserve"> run build</w:t>
+      </w:r>
+    </w:p>
+    <w:p>
+      <w:pPr>
+        <w:ind w:left="360"/>
+      </w:pPr>
+      <w:proofErr w:type="spellStart"/>
+      <w:r>
+        <w:rPr>
+          <w:highlight w:val="yellow"/>
+        </w:rPr>
+        <w:t>sudo</w:t>
+      </w:r>
+      <w:proofErr w:type="spellEnd"/>
+      <w:r>
+        <w:rPr>
+          <w:highlight w:val="yellow"/>
+        </w:rPr>
+        <w:t xml:space="preserve"> </w:t>
+      </w:r>
+      <w:proofErr w:type="spellStart"/>
+      <w:r>
+        <w:rPr>
+          <w:highlight w:val="yellow"/>
+        </w:rPr>
+        <w:t>rsync</w:t>
+      </w:r>
+      <w:proofErr w:type="spellEnd"/>
+      <w:r>
+        <w:rPr>
+          <w:highlight w:val="yellow"/>
+        </w:rPr>
+        <w:t xml:space="preserve"> -a --delete build/ /var/www/process-</w:t>
+      </w:r>
+      <w:proofErr w:type="spellStart"/>
+      <w:r>
+        <w:rPr>
+          <w:highlight w:val="yellow"/>
+        </w:rPr>
+        <w:t>eng</w:t>
+      </w:r>
+      <w:proofErr w:type="spellEnd"/>
+      <w:r>
+        <w:rPr>
+          <w:highlight w:val="yellow"/>
+        </w:rPr>
+        <w:t>-app/</w:t>
       </w:r>
     </w:p>
     <w:p>
@@ -1394,48 +1955,38 @@
         </w:pBdr>
         <w:ind w:left="360"/>
       </w:pPr>
-      <w:r>
-        <w:rPr>
-          <w:highlight w:val="yellow"/>
-        </w:rPr>
-        <w:t>sudo systemctl reload nginx</w:t>
+      <w:proofErr w:type="spellStart"/>
+      <w:r>
+        <w:rPr>
+          <w:highlight w:val="yellow"/>
+        </w:rPr>
+        <w:t>sudo</w:t>
+      </w:r>
+      <w:proofErr w:type="spellEnd"/>
+      <w:r>
+        <w:rPr>
+          <w:highlight w:val="yellow"/>
+        </w:rPr>
+        <w:t xml:space="preserve"> </w:t>
+      </w:r>
+      <w:proofErr w:type="spellStart"/>
+      <w:r>
+        <w:rPr>
+          <w:highlight w:val="yellow"/>
+        </w:rPr>
+        <w:t>systemctl</w:t>
+      </w:r>
+      <w:proofErr w:type="spellEnd"/>
+      <w:r>
+        <w:rPr>
+          <w:highlight w:val="yellow"/>
+        </w:rPr>
+        <w:t xml:space="preserve"> reload nginx</w:t>
       </w:r>
       <w:r>
         <w:t xml:space="preserve">   # optional, usually not needed</w:t>
       </w:r>
     </w:p>
-    <w:p>
-      <w:pPr>
-        <w:rPr>
-          <w:b/>
-          <w:bCs/>
-        </w:rPr>
-      </w:pPr>
-      <w:r>
-        <w:rPr>
-          <w:b/>
-          <w:bCs/>
-        </w:rPr>
-        <w:t xml:space="preserve">6) </w:t>
-      </w:r>
-      <w:proofErr w:type="gramStart"/>
-      <w:r>
-        <w:rPr>
-          <w:b/>
-          <w:bCs/>
-        </w:rPr>
-        <w:t>Create .env</w:t>
-      </w:r>
-      <w:proofErr w:type="gramEnd"/>
-      <w:r>
-        <w:rPr>
-          <w:b/>
-          <w:bCs/>
-        </w:rPr>
-        <w:t>.production for process-eng-app</w:t>
-      </w:r>
-    </w:p>
-    <w:p/>
     <w:sectPr>
       <w:pgSz w:w="11906" w:h="16838"/>
       <w:pgMar w:top="720" w:right="720" w:bottom="720" w:left="720" w:header="708" w:footer="708" w:gutter="0"/>
@@ -1570,6 +2121,155 @@
     </w:lvl>
   </w:abstractNum>
   <w:abstractNum w:abstractNumId="1" w15:restartNumberingAfterBreak="0">
+    <w:nsid w:val="142575D5"/>
+    <w:multiLevelType w:val="multilevel"/>
+    <w:tmpl w:val="6554BA6E"/>
+    <w:lvl w:ilvl="0">
+      <w:start w:val="1"/>
+      <w:numFmt w:val="bullet"/>
+      <w:lvlText w:val=""/>
+      <w:lvlJc w:val="left"/>
+      <w:pPr>
+        <w:tabs>
+          <w:tab w:val="num" w:pos="720"/>
+        </w:tabs>
+        <w:ind w:left="720" w:hanging="360"/>
+      </w:pPr>
+      <w:rPr>
+        <w:rFonts w:ascii="Symbol" w:hAnsi="Symbol" w:hint="default"/>
+        <w:sz w:val="20"/>
+      </w:rPr>
+    </w:lvl>
+    <w:lvl w:ilvl="1" w:tentative="1">
+      <w:start w:val="1"/>
+      <w:numFmt w:val="bullet"/>
+      <w:lvlText w:val="o"/>
+      <w:lvlJc w:val="left"/>
+      <w:pPr>
+        <w:tabs>
+          <w:tab w:val="num" w:pos="1440"/>
+        </w:tabs>
+        <w:ind w:left="1440" w:hanging="360"/>
+      </w:pPr>
+      <w:rPr>
+        <w:rFonts w:ascii="Courier New" w:hAnsi="Courier New" w:hint="default"/>
+        <w:sz w:val="20"/>
+      </w:rPr>
+    </w:lvl>
+    <w:lvl w:ilvl="2" w:tentative="1">
+      <w:start w:val="1"/>
+      <w:numFmt w:val="bullet"/>
+      <w:lvlText w:val=""/>
+      <w:lvlJc w:val="left"/>
+      <w:pPr>
+        <w:tabs>
+          <w:tab w:val="num" w:pos="2160"/>
+        </w:tabs>
+        <w:ind w:left="2160" w:hanging="360"/>
+      </w:pPr>
+      <w:rPr>
+        <w:rFonts w:ascii="Wingdings" w:hAnsi="Wingdings" w:hint="default"/>
+        <w:sz w:val="20"/>
+      </w:rPr>
+    </w:lvl>
+    <w:lvl w:ilvl="3" w:tentative="1">
+      <w:start w:val="1"/>
+      <w:numFmt w:val="bullet"/>
+      <w:lvlText w:val=""/>
+      <w:lvlJc w:val="left"/>
+      <w:pPr>
+        <w:tabs>
+          <w:tab w:val="num" w:pos="2880"/>
+        </w:tabs>
+        <w:ind w:left="2880" w:hanging="360"/>
+      </w:pPr>
+      <w:rPr>
+        <w:rFonts w:ascii="Wingdings" w:hAnsi="Wingdings" w:hint="default"/>
+        <w:sz w:val="20"/>
+      </w:rPr>
+    </w:lvl>
+    <w:lvl w:ilvl="4" w:tentative="1">
+      <w:start w:val="1"/>
+      <w:numFmt w:val="bullet"/>
+      <w:lvlText w:val=""/>
+      <w:lvlJc w:val="left"/>
+      <w:pPr>
+        <w:tabs>
+          <w:tab w:val="num" w:pos="3600"/>
+        </w:tabs>
+        <w:ind w:left="3600" w:hanging="360"/>
+      </w:pPr>
+      <w:rPr>
+        <w:rFonts w:ascii="Wingdings" w:hAnsi="Wingdings" w:hint="default"/>
+        <w:sz w:val="20"/>
+      </w:rPr>
+    </w:lvl>
+    <w:lvl w:ilvl="5" w:tentative="1">
+      <w:start w:val="1"/>
+      <w:numFmt w:val="bullet"/>
+      <w:lvlText w:val=""/>
+      <w:lvlJc w:val="left"/>
+      <w:pPr>
+        <w:tabs>
+          <w:tab w:val="num" w:pos="4320"/>
+        </w:tabs>
+        <w:ind w:left="4320" w:hanging="360"/>
+      </w:pPr>
+      <w:rPr>
+        <w:rFonts w:ascii="Wingdings" w:hAnsi="Wingdings" w:hint="default"/>
+        <w:sz w:val="20"/>
+      </w:rPr>
+    </w:lvl>
+    <w:lvl w:ilvl="6" w:tentative="1">
+      <w:start w:val="1"/>
+      <w:numFmt w:val="bullet"/>
+      <w:lvlText w:val=""/>
+      <w:lvlJc w:val="left"/>
+      <w:pPr>
+        <w:tabs>
+          <w:tab w:val="num" w:pos="5040"/>
+        </w:tabs>
+        <w:ind w:left="5040" w:hanging="360"/>
+      </w:pPr>
+      <w:rPr>
+        <w:rFonts w:ascii="Wingdings" w:hAnsi="Wingdings" w:hint="default"/>
+        <w:sz w:val="20"/>
+      </w:rPr>
+    </w:lvl>
+    <w:lvl w:ilvl="7" w:tentative="1">
+      <w:start w:val="1"/>
+      <w:numFmt w:val="bullet"/>
+      <w:lvlText w:val=""/>
+      <w:lvlJc w:val="left"/>
+      <w:pPr>
+        <w:tabs>
+          <w:tab w:val="num" w:pos="5760"/>
+        </w:tabs>
+        <w:ind w:left="5760" w:hanging="360"/>
+      </w:pPr>
+      <w:rPr>
+        <w:rFonts w:ascii="Wingdings" w:hAnsi="Wingdings" w:hint="default"/>
+        <w:sz w:val="20"/>
+      </w:rPr>
+    </w:lvl>
+    <w:lvl w:ilvl="8" w:tentative="1">
+      <w:start w:val="1"/>
+      <w:numFmt w:val="bullet"/>
+      <w:lvlText w:val=""/>
+      <w:lvlJc w:val="left"/>
+      <w:pPr>
+        <w:tabs>
+          <w:tab w:val="num" w:pos="6480"/>
+        </w:tabs>
+        <w:ind w:left="6480" w:hanging="360"/>
+      </w:pPr>
+      <w:rPr>
+        <w:rFonts w:ascii="Wingdings" w:hAnsi="Wingdings" w:hint="default"/>
+        <w:sz w:val="20"/>
+      </w:rPr>
+    </w:lvl>
+  </w:abstractNum>
+  <w:abstractNum w:abstractNumId="2" w15:restartNumberingAfterBreak="0">
     <w:nsid w:val="1C1C261F"/>
     <w:multiLevelType w:val="multilevel"/>
     <w:tmpl w:val="6554BA6E"/>
@@ -1718,7 +2418,7 @@
       </w:rPr>
     </w:lvl>
   </w:abstractNum>
-  <w:abstractNum w:abstractNumId="2" w15:restartNumberingAfterBreak="0">
+  <w:abstractNum w:abstractNumId="3" w15:restartNumberingAfterBreak="0">
     <w:nsid w:val="33406672"/>
     <w:multiLevelType w:val="multilevel"/>
     <w:tmpl w:val="6554BA6E"/>
@@ -1867,7 +2567,7 @@
       </w:rPr>
     </w:lvl>
   </w:abstractNum>
-  <w:abstractNum w:abstractNumId="3" w15:restartNumberingAfterBreak="0">
+  <w:abstractNum w:abstractNumId="4" w15:restartNumberingAfterBreak="0">
     <w:nsid w:val="372E1C15"/>
     <w:multiLevelType w:val="multilevel"/>
     <w:tmpl w:val="6554BA6E"/>
@@ -2016,7 +2716,7 @@
       </w:rPr>
     </w:lvl>
   </w:abstractNum>
-  <w:abstractNum w:abstractNumId="4" w15:restartNumberingAfterBreak="0">
+  <w:abstractNum w:abstractNumId="5" w15:restartNumberingAfterBreak="0">
     <w:nsid w:val="4CA771B2"/>
     <w:multiLevelType w:val="multilevel"/>
     <w:tmpl w:val="6554BA6E"/>
@@ -2165,7 +2865,7 @@
       </w:rPr>
     </w:lvl>
   </w:abstractNum>
-  <w:abstractNum w:abstractNumId="5" w15:restartNumberingAfterBreak="0">
+  <w:abstractNum w:abstractNumId="6" w15:restartNumberingAfterBreak="0">
     <w:nsid w:val="61293407"/>
     <w:multiLevelType w:val="multilevel"/>
     <w:tmpl w:val="6554BA6E"/>
@@ -2315,22 +3015,25 @@
     </w:lvl>
   </w:abstractNum>
   <w:num w:numId="1" w16cid:durableId="1042091175">
-    <w:abstractNumId w:val="1"/>
+    <w:abstractNumId w:val="2"/>
   </w:num>
   <w:num w:numId="2" w16cid:durableId="469518329">
+    <w:abstractNumId w:val="5"/>
+  </w:num>
+  <w:num w:numId="3" w16cid:durableId="1635913730">
+    <w:abstractNumId w:val="3"/>
+  </w:num>
+  <w:num w:numId="4" w16cid:durableId="400836939">
     <w:abstractNumId w:val="4"/>
   </w:num>
-  <w:num w:numId="3" w16cid:durableId="1635913730">
-    <w:abstractNumId w:val="2"/>
-  </w:num>
-  <w:num w:numId="4" w16cid:durableId="400836939">
-    <w:abstractNumId w:val="3"/>
-  </w:num>
   <w:num w:numId="5" w16cid:durableId="779834416">
-    <w:abstractNumId w:val="5"/>
+    <w:abstractNumId w:val="6"/>
   </w:num>
   <w:num w:numId="6" w16cid:durableId="651254267">
     <w:abstractNumId w:val="0"/>
+  </w:num>
+  <w:num w:numId="7" w16cid:durableId="1196113201">
+    <w:abstractNumId w:val="1"/>
   </w:num>
 </w:numbering>
 </file>

</xml_diff>